<commit_message>
Steps to Ingest Data using Flume
</commit_message>
<xml_diff>
--- a/Twitter Data Ingestion Using Flume.docx
+++ b/Twitter Data Ingestion Using Flume.docx
@@ -60,7 +60,7 @@
                         <a:effectLst/>
                         <a:extLst>
                           <a:ext uri="{C572A759-6A51-4108-AA02-DFA0A04FC94B}">
-                            <ma14:wrappingTextBoxFlag xmlns:ma14="http://schemas.microsoft.com/office/mac/drawingml/2011/main" xmlns:w="http://schemas.openxmlformats.org/wordprocessingml/2006/main" xmlns:w10="urn:schemas-microsoft-com:office:word" xmlns:v="urn:schemas-microsoft-com:vml" xmlns:o="urn:schemas-microsoft-com:office:office" xmlns:mv="urn:schemas-microsoft-com:mac:vml" xmlns:mo="http://schemas.microsoft.com/office/mac/office/2008/main" xmlns=""/>
+                            <ma14:wrappingTextBoxFlag xmlns="" xmlns:mo="http://schemas.microsoft.com/office/mac/office/2008/main" xmlns:mv="urn:schemas-microsoft-com:mac:vml" xmlns:o="urn:schemas-microsoft-com:office:office" xmlns:v="urn:schemas-microsoft-com:vml" xmlns:w10="urn:schemas-microsoft-com:office:word" xmlns:w="http://schemas.openxmlformats.org/wordprocessingml/2006/main" xmlns:ma14="http://schemas.microsoft.com/office/mac/drawingml/2011/main"/>
                           </a:ext>
                         </a:extLst>
                       </wps:spPr>
@@ -2160,10 +2160,7 @@
         <w:t>TwitterFlume-Source-T4J</w:t>
       </w:r>
       <w:r>
-        <w:t xml:space="preserve"> JAR file. </w:t>
-      </w:r>
-      <w:r>
-        <w:t xml:space="preserve">This jar file is the twitter flume source jar file. </w:t>
+        <w:t xml:space="preserve"> JAR file. This jar file is the twitter flume source jar file. </w:t>
       </w:r>
     </w:p>
     <w:p>
@@ -2390,6 +2387,7 @@
         </w:rPr>
         <w:t>ntp</w:t>
       </w:r>
+      <w:proofErr w:type="spellEnd"/>
     </w:p>
     <w:p>
       <w:pPr>
@@ -2407,7 +2405,6 @@
           <w:szCs w:val="22"/>
         </w:rPr>
       </w:pPr>
-      <w:proofErr w:type="spellEnd"/>
       <w:r>
         <w:rPr>
           <w:rFonts w:ascii="Courier New" w:eastAsia="Times New Roman" w:hAnsi="Courier New" w:cs="Courier New"/>
@@ -2435,17 +2432,7 @@
           <w:sz w:val="20"/>
           <w:szCs w:val="20"/>
         </w:rPr>
-        <w:t xml:space="preserve"> </w:t>
-      </w:r>
-      <w:proofErr w:type="spellStart"/>
-      <w:r>
-        <w:rPr>
-          <w:rFonts w:ascii="Courier New" w:eastAsia="Times New Roman" w:hAnsi="Courier New" w:cs="Courier New"/>
-          <w:color w:val="333333"/>
-          <w:sz w:val="20"/>
-          <w:szCs w:val="20"/>
-        </w:rPr>
-        <w:t>stop</w:t>
+        <w:t xml:space="preserve"> stop</w:t>
       </w:r>
     </w:p>
     <w:p>
@@ -2464,6 +2451,7 @@
           <w:szCs w:val="22"/>
         </w:rPr>
       </w:pPr>
+      <w:proofErr w:type="spellStart"/>
       <w:r>
         <w:rPr>
           <w:rFonts w:ascii="Courier New" w:eastAsia="Times New Roman" w:hAnsi="Courier New" w:cs="Courier New"/>
@@ -2555,15 +2543,14 @@
       <w:r>
         <w:t xml:space="preserve">Now </w:t>
       </w:r>
-      <w:proofErr w:type="spellStart"/>
-      <w:proofErr w:type="gramStart"/>
-      <w:r>
-        <w:t>lets</w:t>
-      </w:r>
-      <w:proofErr w:type="spellEnd"/>
-      <w:proofErr w:type="gramEnd"/>
+      <w:r>
+        <w:t>let’s</w:t>
+      </w:r>
       <w:r>
         <w:t xml:space="preserve"> start with the configuration file for flume</w:t>
+      </w:r>
+      <w:r>
+        <w:t>.</w:t>
       </w:r>
     </w:p>
     <w:p/>
@@ -2634,12 +2621,7 @@
     </w:p>
     <w:p>
       <w:r>
-        <w:t>Once you get the credentials, replace t</w:t>
-      </w:r>
-      <w:bookmarkStart w:id="7" w:name="_GoBack"/>
-      <w:bookmarkEnd w:id="7"/>
-      <w:r>
-        <w:t>he code in the .</w:t>
+        <w:t>Once you get the credentials, replace the code in the .</w:t>
       </w:r>
       <w:proofErr w:type="spellStart"/>
       <w:r>
@@ -3000,131 +2982,6 @@
         <w:rPr>
           <w:rStyle w:val="SubtleEmphasis"/>
         </w:rPr>
-      </w:pPr>
-      <w:r>
-        <w:rPr>
-          <w:rStyle w:val="SubtleEmphasis"/>
-        </w:rPr>
-        <w:t>/</w:t>
-      </w:r>
-      <w:proofErr w:type="spellStart"/>
-      <w:r>
-        <w:rPr>
-          <w:rStyle w:val="SubtleEmphasis"/>
-        </w:rPr>
-        <w:t>usr</w:t>
-      </w:r>
-      <w:proofErr w:type="spellEnd"/>
-      <w:r>
-        <w:rPr>
-          <w:rStyle w:val="SubtleEmphasis"/>
-        </w:rPr>
-        <w:t>/bin/flume-ng agent --</w:t>
-      </w:r>
-      <w:proofErr w:type="spellStart"/>
-      <w:r>
-        <w:rPr>
-          <w:rStyle w:val="SubtleEmphasis"/>
-        </w:rPr>
-        <w:t>conf</w:t>
-      </w:r>
-      <w:proofErr w:type="spellEnd"/>
-      <w:r>
-        <w:rPr>
-          <w:rStyle w:val="SubtleEmphasis"/>
-        </w:rPr>
-        <w:t xml:space="preserve"> ./</w:t>
-      </w:r>
-      <w:proofErr w:type="spellStart"/>
-      <w:r>
-        <w:rPr>
-          <w:rStyle w:val="SubtleEmphasis"/>
-        </w:rPr>
-        <w:t>conf</w:t>
-      </w:r>
-      <w:proofErr w:type="spellEnd"/>
-      <w:r>
-        <w:rPr>
-          <w:rStyle w:val="SubtleEmphasis"/>
-        </w:rPr>
-        <w:t>/ -f /</w:t>
-      </w:r>
-      <w:r>
-        <w:rPr>
-          <w:rStyle w:val="SubtleEmphasis"/>
-        </w:rPr>
-        <w:t>root/</w:t>
-      </w:r>
-      <w:proofErr w:type="spellStart"/>
-      <w:r>
-        <w:rPr>
-          <w:rStyle w:val="SubtleEmphasis"/>
-        </w:rPr>
-        <w:t>TwitterData</w:t>
-      </w:r>
-      <w:proofErr w:type="spellEnd"/>
-      <w:r>
-        <w:rPr>
-          <w:rStyle w:val="SubtleEmphasis"/>
-        </w:rPr>
-        <w:t>/</w:t>
-      </w:r>
-      <w:proofErr w:type="spellStart"/>
-      <w:r>
-        <w:rPr>
-          <w:rStyle w:val="SubtleEmphasis"/>
-        </w:rPr>
-        <w:t>flume.conf</w:t>
-      </w:r>
-      <w:proofErr w:type="spellEnd"/>
-      <w:r>
-        <w:rPr>
-          <w:rStyle w:val="SubtleEmphasis"/>
-        </w:rPr>
-        <w:t xml:space="preserve"> -</w:t>
-      </w:r>
-      <w:proofErr w:type="spellStart"/>
-      <w:r>
-        <w:rPr>
-          <w:rStyle w:val="SubtleEmphasis"/>
-        </w:rPr>
-        <w:t>Dflume.root.logger</w:t>
-      </w:r>
-      <w:proofErr w:type="spellEnd"/>
-      <w:r>
-        <w:rPr>
-          <w:rStyle w:val="SubtleEmphasis"/>
-        </w:rPr>
-        <w:t>=</w:t>
-      </w:r>
-      <w:proofErr w:type="spellStart"/>
-      <w:r>
-        <w:rPr>
-          <w:rStyle w:val="SubtleEmphasis"/>
-        </w:rPr>
-        <w:t>DEBUG,console</w:t>
-      </w:r>
-      <w:proofErr w:type="spellEnd"/>
-      <w:r>
-        <w:rPr>
-          <w:rStyle w:val="SubtleEmphasis"/>
-        </w:rPr>
-        <w:t xml:space="preserve"> -n </w:t>
-      </w:r>
-      <w:proofErr w:type="spellStart"/>
-      <w:r>
-        <w:rPr>
-          <w:rStyle w:val="SubtleEmphasis"/>
-        </w:rPr>
-        <w:t>TwitterAgent</w:t>
-      </w:r>
-      <w:proofErr w:type="spellEnd"/>
-    </w:p>
-    <w:p>
-      <w:pPr>
-        <w:rPr>
-          <w:rStyle w:val="SubtleEmphasis"/>
-        </w:rPr>
         <w:sectPr>
           <w:pgSz w:w="11900" w:h="16840"/>
           <w:pgMar w:top="1440" w:right="1800" w:bottom="1440" w:left="1800" w:header="708" w:footer="708" w:gutter="0"/>
@@ -3132,17 +2989,147 @@
           <w:docGrid w:linePitch="360"/>
         </w:sectPr>
       </w:pPr>
+      <w:r>
+        <w:rPr>
+          <w:rStyle w:val="SubtleEmphasis"/>
+        </w:rPr>
+        <w:t>/</w:t>
+      </w:r>
+      <w:proofErr w:type="spellStart"/>
+      <w:r>
+        <w:rPr>
+          <w:rStyle w:val="SubtleEmphasis"/>
+        </w:rPr>
+        <w:t>usr</w:t>
+      </w:r>
+      <w:proofErr w:type="spellEnd"/>
+      <w:r>
+        <w:rPr>
+          <w:rStyle w:val="SubtleEmphasis"/>
+        </w:rPr>
+        <w:t>/bin/flume-ng agent --</w:t>
+      </w:r>
+      <w:proofErr w:type="spellStart"/>
+      <w:r>
+        <w:rPr>
+          <w:rStyle w:val="SubtleEmphasis"/>
+        </w:rPr>
+        <w:t>conf</w:t>
+      </w:r>
+      <w:proofErr w:type="spellEnd"/>
+      <w:r>
+        <w:rPr>
+          <w:rStyle w:val="SubtleEmphasis"/>
+        </w:rPr>
+        <w:t xml:space="preserve"> ./</w:t>
+      </w:r>
+      <w:proofErr w:type="spellStart"/>
+      <w:r>
+        <w:rPr>
+          <w:rStyle w:val="SubtleEmphasis"/>
+        </w:rPr>
+        <w:t>conf</w:t>
+      </w:r>
+      <w:proofErr w:type="spellEnd"/>
+      <w:r>
+        <w:rPr>
+          <w:rStyle w:val="SubtleEmphasis"/>
+        </w:rPr>
+        <w:t>/ -f /</w:t>
+      </w:r>
+      <w:r>
+        <w:rPr>
+          <w:rStyle w:val="SubtleEmphasis"/>
+        </w:rPr>
+        <w:t>root/</w:t>
+      </w:r>
+      <w:proofErr w:type="spellStart"/>
+      <w:r>
+        <w:rPr>
+          <w:rStyle w:val="SubtleEmphasis"/>
+        </w:rPr>
+        <w:t>TwitterData</w:t>
+      </w:r>
+      <w:proofErr w:type="spellEnd"/>
+      <w:r>
+        <w:rPr>
+          <w:rStyle w:val="SubtleEmphasis"/>
+        </w:rPr>
+        <w:t>/</w:t>
+      </w:r>
+      <w:proofErr w:type="spellStart"/>
+      <w:r>
+        <w:rPr>
+          <w:rStyle w:val="SubtleEmphasis"/>
+        </w:rPr>
+        <w:t>TwitterFl</w:t>
+      </w:r>
+      <w:r>
+        <w:rPr>
+          <w:rStyle w:val="SubtleEmphasis"/>
+        </w:rPr>
+        <w:t>ume.conf</w:t>
+      </w:r>
+      <w:proofErr w:type="spellEnd"/>
+      <w:r>
+        <w:rPr>
+          <w:rStyle w:val="SubtleEmphasis"/>
+        </w:rPr>
+        <w:t xml:space="preserve"> -</w:t>
+      </w:r>
+      <w:proofErr w:type="spellStart"/>
+      <w:r>
+        <w:rPr>
+          <w:rStyle w:val="SubtleEmphasis"/>
+        </w:rPr>
+        <w:t>Dflume.root.logg</w:t>
+      </w:r>
+      <w:r>
+        <w:rPr>
+          <w:rStyle w:val="SubtleEmphasis"/>
+        </w:rPr>
+        <w:t>er</w:t>
+      </w:r>
+      <w:proofErr w:type="spellEnd"/>
+      <w:r>
+        <w:rPr>
+          <w:rStyle w:val="SubtleEmphasis"/>
+        </w:rPr>
+        <w:t>=</w:t>
+      </w:r>
+      <w:proofErr w:type="spellStart"/>
+      <w:r>
+        <w:rPr>
+          <w:rStyle w:val="SubtleEmphasis"/>
+        </w:rPr>
+        <w:t>DEBUG,console</w:t>
+      </w:r>
+      <w:proofErr w:type="spellEnd"/>
+      <w:r>
+        <w:rPr>
+          <w:rStyle w:val="SubtleEmphasis"/>
+        </w:rPr>
+        <w:t xml:space="preserve"> -n </w:t>
+      </w:r>
+      <w:proofErr w:type="spellStart"/>
+      <w:r>
+        <w:rPr>
+          <w:rStyle w:val="SubtleEmphasis"/>
+        </w:rPr>
+        <w:t>TwitterAgent</w:t>
+      </w:r>
+      <w:proofErr w:type="spellEnd"/>
     </w:p>
     <w:p>
       <w:pPr>
         <w:pStyle w:val="Heading1"/>
       </w:pPr>
-      <w:bookmarkStart w:id="8" w:name="_Toc313931029"/>
+      <w:bookmarkStart w:id="7" w:name="_Toc313931029"/>
       <w:r>
         <w:lastRenderedPageBreak/>
         <w:t>Hive DDL for Twitter Data</w:t>
       </w:r>
-      <w:bookmarkEnd w:id="8"/>
+      <w:bookmarkEnd w:id="7"/>
     </w:p>
     <w:p/>
     <w:p>
@@ -3218,11 +3205,6 @@
     </w:p>
     <w:p/>
     <w:p>
-      <w:pPr>
-        <w:rPr>
-          <w:color w:val="FF0000"/>
-        </w:rPr>
-      </w:pPr>
       <w:r>
         <w:t xml:space="preserve">Now copy the supporting files, that is the dictionary and the location files into the new folder that you created in </w:t>
       </w:r>
@@ -3232,29 +3214,10 @@
       </w:r>
       <w:proofErr w:type="spellEnd"/>
       <w:r>
-        <w:t xml:space="preserve">. Do the </w:t>
-      </w:r>
-      <w:proofErr w:type="spellStart"/>
-      <w:r>
-        <w:t>following</w:t>
-      </w:r>
-      <w:proofErr w:type="gramStart"/>
-      <w:r>
-        <w:t>:</w:t>
-      </w:r>
-      <w:r>
-        <w:rPr>
-          <w:color w:val="FF0000"/>
-        </w:rPr>
-        <w:t>not</w:t>
-      </w:r>
-      <w:proofErr w:type="spellEnd"/>
-      <w:proofErr w:type="gramEnd"/>
-      <w:r>
-        <w:rPr>
-          <w:color w:val="FF0000"/>
-        </w:rPr>
-        <w:t xml:space="preserve"> sure about the –r below... please check</w:t>
+        <w:t>. Do the following</w:t>
+      </w:r>
+      <w:r>
+        <w:t>.</w:t>
       </w:r>
     </w:p>
     <w:p/>
@@ -3287,13 +3250,13 @@
         <w:rPr>
           <w:rStyle w:val="SubtleEmphasis"/>
         </w:rPr>
-        <w:t xml:space="preserve"> -r</w:t>
-      </w:r>
-      <w:r>
-        <w:rPr>
-          <w:rStyle w:val="SubtleEmphasis"/>
-        </w:rPr>
-        <w:t xml:space="preserve"> dictionary </w:t>
+        <w:t xml:space="preserve"> </w:t>
+      </w:r>
+      <w:r>
+        <w:rPr>
+          <w:rStyle w:val="SubtleEmphasis"/>
+        </w:rPr>
+        <w:t xml:space="preserve">dictionary </w:t>
       </w:r>
       <w:r>
         <w:rPr>
@@ -3351,7 +3314,7 @@
         <w:rPr>
           <w:rStyle w:val="SubtleEmphasis"/>
         </w:rPr>
-        <w:t xml:space="preserve"> -r</w:t>
+        <w:t xml:space="preserve"> </w:t>
       </w:r>
       <w:r>
         <w:rPr>
@@ -3455,15 +3418,48 @@
         <w:t>Once the hive shell has st</w:t>
       </w:r>
       <w:r>
-        <w:t xml:space="preserve">arted past the code given below. You have to copy the below JAR into a </w:t>
-      </w:r>
-      <w:proofErr w:type="spellStart"/>
-      <w:r>
-        <w:t>tmp</w:t>
-      </w:r>
-      <w:proofErr w:type="spellEnd"/>
-      <w:r>
-        <w:t xml:space="preserve"> file in </w:t>
+        <w:t>arted past the code given below. You have to co</w:t>
+      </w:r>
+      <w:r>
+        <w:t xml:space="preserve">py the below JAR into the </w:t>
+      </w:r>
+      <w:r>
+        <w:rPr>
+          <w:i/>
+        </w:rPr>
+        <w:t>/</w:t>
+      </w:r>
+      <w:proofErr w:type="spellStart"/>
+      <w:r>
+        <w:rPr>
+          <w:i/>
+        </w:rPr>
+        <w:t>t</w:t>
+      </w:r>
+      <w:r>
+        <w:rPr>
+          <w:i/>
+        </w:rPr>
+        <w:t>mp</w:t>
+      </w:r>
+      <w:proofErr w:type="spellEnd"/>
+      <w:r>
+        <w:rPr>
+          <w:i/>
+        </w:rPr>
+        <w:t xml:space="preserve"> </w:t>
+      </w:r>
+      <w:r>
+        <w:t>directory</w:t>
+      </w:r>
+      <w:r>
+        <w:rPr>
+          <w:i/>
+        </w:rPr>
+        <w:t xml:space="preserve"> </w:t>
+      </w:r>
+      <w:r>
+        <w:t xml:space="preserve">in </w:t>
       </w:r>
       <w:proofErr w:type="spellStart"/>
       <w:r>
@@ -3471,7 +3467,12 @@
       </w:r>
       <w:proofErr w:type="spellEnd"/>
       <w:r>
-        <w:t xml:space="preserve"> and then run it in hive.</w:t>
+        <w:t xml:space="preserve"> and then run the below command</w:t>
+      </w:r>
+      <w:bookmarkStart w:id="8" w:name="_GoBack"/>
+      <w:bookmarkEnd w:id="8"/>
+      <w:r>
+        <w:t xml:space="preserve"> in hive.</w:t>
       </w:r>
     </w:p>
     <w:p/>
@@ -5716,7 +5717,7 @@
   <w:abstractNum w:abstractNumId="15" w15:restartNumberingAfterBreak="0">
     <w:nsid w:val="7084564B"/>
     <w:multiLevelType w:val="hybridMultilevel"/>
-    <w:tmpl w:val="DE18D38A"/>
+    <w:tmpl w:val="FD626054"/>
     <w:lvl w:ilvl="0" w:tplc="04090001">
       <w:start w:val="1"/>
       <w:numFmt w:val="bullet"/>
@@ -6331,6 +6332,7 @@
   <w:style w:type="character" w:default="1" w:styleId="DefaultParagraphFont">
     <w:name w:val="Default Paragraph Font"/>
     <w:uiPriority w:val="1"/>
+    <w:semiHidden/>
     <w:unhideWhenUsed/>
   </w:style>
   <w:style w:type="table" w:default="1" w:styleId="TableNormal">
@@ -7014,6 +7016,7 @@
   </w:compat>
   <w:rsids>
     <w:rsidRoot w:val="003A277A"/>
+    <w:rsid w:val="00367081"/>
     <w:rsid w:val="003A277A"/>
     <w:rsid w:val="00772E3D"/>
   </w:rsids>

</xml_diff>